<commit_message>
modify UserMaster n Forms ctrl
</commit_message>
<xml_diff>
--- a/UploadFilledUpFormForApproval/ADM010 - Transmittal Form_1-19_210726183112.docx
+++ b/UploadFilledUpFormForApproval/ADM010 - Transmittal Form_1-19_210726183112.docx
@@ -3407,7 +3407,7 @@
           <w:pgSz w:w="12240" w:h="15840" w:code="1"/>
           <w:pgMar w:top="0" w:right="1800" w:bottom="1440" w:left="1440" w:header="720" w:footer="720" w:gutter="0"/>
           <w:cols w:space="720"/>
-          <w:docGrid w:linePitch="360"/>
+          <w:docGrid xmlns:w="http://schemas.openxmlformats.org/wordprocessingml/2006/main" w:linePitch="360"/>
         </w:sectPr>
       </w:pPr>
     </w:p>
@@ -3592,7 +3592,18 @@
             <w:hideMark/>
           </w:tcPr>
           <w:p>
-            <w:pPr/>
+            <w:pPr>
+              <w:cnfStyle w:val="000000000000"/>
+            </w:pPr>
+            <w:r>
+              <w:t>Name :Office User</w:t>
+            </w:r>
+            <w:r>
+              <w:br/>
+            </w:r>
+            <w:r>
+              <w:t>Designation : General Manager</w:t>
+            </w:r>
           </w:p>
         </w:tc>
         <w:tc>
@@ -3624,6 +3635,44 @@
                 <w:rStyle w:val="DefaultParagraphFont"/>
               </w:rPr>
             </w:pPr>
+          </w:p>
+          <w:p>
+            <w:pPr>
+              <w:cnfStyle w:val="000000000000"/>
+            </w:pPr>
+            <w:r>
+              <w:drawing>
+                <wp:inline>
+                  <wp:extent cx="952500" cy="333375"/>
+                  <wp:docPr id="1" name="Picture 1"/>
+                  <a:graphic xmlns:a="http://schemas.openxmlformats.org/drawingml/2006/main">
+                    <a:graphicData uri="http://schemas.openxmlformats.org/drawingml/2006/picture">
+                      <pic:pic xmlns:pic="http://schemas.openxmlformats.org/drawingml/2006/picture">
+                        <pic:nvPicPr>
+                          <pic:cNvPr id="2" name="Picture 2"/>
+                          <pic:cNvPicPr/>
+                        </pic:nvPicPr>
+                        <pic:blipFill>
+                          <a:blip cstate="print" r:embed="PictureId1"/>
+                          <a:stretch>
+                            <a:fillRect/>
+                          </a:stretch>
+                        </pic:blipFill>
+                        <pic:spPr>
+                          <a:xfrm>
+                            <a:off x="0" y="0"/>
+                            <a:ext cx="952500" cy="333375"/>
+                          </a:xfrm>
+                          <a:prstGeom prst="rect">
+                            <a:avLst/>
+                          </a:prstGeom>
+                        </pic:spPr>
+                      </pic:pic>
+                    </a:graphicData>
+                  </a:graphic>
+                </wp:inline>
+              </w:drawing>
+            </w:r>
           </w:p>
         </w:tc>
       </w:tr>
@@ -3726,12 +3775,12 @@
       </w:pPr>
     </w:p>
     <w:sectPr>
-      <w:headerReference w:type="default" r:id="gemHfRid2"/>
-      <w:footerReference w:type="default" r:id="gemHfRid3"/>
+      <w:headerReference w:type="default" r:id="gemHfRid3"/>
+      <w:footerReference w:type="default" r:id="gemHfRid4"/>
       <w:pgSz w:w="12240" w:h="15840" w:code="1"/>
       <w:pgMar w:top="0" w:right="1608" w:bottom="1440" w:left="1440" w:header="567" w:footer="567" w:gutter="0"/>
       <w:cols w:space="720"/>
-      <w:docGrid w:linePitch="360"/>
+      <w:docGrid xmlns:w="http://schemas.openxmlformats.org/wordprocessingml/2006/main" w:linePitch="360"/>
     </w:sectPr>
   </w:body>
 </w:document>
@@ -4375,17 +4424,17 @@
         <wp:inline>
           <wp:extent cx="5715000" cy="539750"/>
           <wp:effectExtent l="0" t="0" r="0" b="0"/>
-          <wp:docPr id="3" name="Picture 10"/>
+          <wp:docPr id="5" name="Picture 10"/>
           <a:graphic xmlns:a="http://schemas.openxmlformats.org/drawingml/2006/main">
             <a:graphicData uri="http://schemas.openxmlformats.org/drawingml/2006/picture">
               <pic:pic xmlns:pic="http://schemas.openxmlformats.org/drawingml/2006/picture">
                 <pic:nvPicPr>
-                  <pic:cNvPr id="4" name="Picture 4"/>
+                  <pic:cNvPr id="6" name="Picture 6"/>
                   <pic:cNvPicPr/>
                 </pic:nvPicPr>
                 <pic:blipFill>
                   <a:blip cstate="print" r:embed="PictureId1"/>
-                  <a:stretch>
+                  <a:stretch xmlns:a="http://schemas.openxmlformats.org/drawingml/2006/main">
                     <a:fillRect/>
                   </a:stretch>
                 </pic:blipFill>
@@ -4426,17 +4475,17 @@
         <wp:inline>
           <wp:extent cx="5715000" cy="539750"/>
           <wp:effectExtent l="0" t="0" r="0" b="0"/>
-          <wp:docPr id="1" name="Picture 4"/>
+          <wp:docPr id="3" name="Picture 4"/>
           <a:graphic xmlns:a="http://schemas.openxmlformats.org/drawingml/2006/main">
             <a:graphicData uri="http://schemas.openxmlformats.org/drawingml/2006/picture">
               <pic:pic xmlns:pic="http://schemas.openxmlformats.org/drawingml/2006/picture">
                 <pic:nvPicPr>
-                  <pic:cNvPr id="2" name="Picture 2"/>
+                  <pic:cNvPr id="4" name="Picture 4"/>
                   <pic:cNvPicPr/>
                 </pic:nvPicPr>
                 <pic:blipFill>
                   <a:blip cstate="print" r:embed="PictureId1"/>
-                  <a:stretch>
+                  <a:stretch xmlns:a="http://schemas.openxmlformats.org/drawingml/2006/main">
                     <a:fillRect/>
                   </a:stretch>
                 </pic:blipFill>

</xml_diff>